<commit_message>
Added oried original paper
</commit_message>
<xml_diff>
--- a/Variables_for_project.docx
+++ b/Variables_for_project.docx
@@ -1,6 +1,6 @@
 
 <file path=word/document.xml><?xml version="1.0" encoding="utf-8"?>
-<w:document xmlns:wpc="http://schemas.microsoft.com/office/word/2010/wordprocessingCanvas" xmlns:cx="http://schemas.microsoft.com/office/drawing/2014/chartex" xmlns:cx1="http://schemas.microsoft.com/office/drawing/2015/9/8/chartex" xmlns:mc="http://schemas.openxmlformats.org/markup-compatibility/2006" xmlns:o="urn:schemas-microsoft-com:office:office" xmlns:r="http://schemas.openxmlformats.org/officeDocument/2006/relationships" xmlns:m="http://schemas.openxmlformats.org/officeDocument/2006/math" xmlns:v="urn:schemas-microsoft-com:vml" xmlns:wp14="http://schemas.microsoft.com/office/word/2010/wordprocessingDrawing" xmlns:wp="http://schemas.openxmlformats.org/drawingml/2006/wordprocessingDrawing" xmlns:w10="urn:schemas-microsoft-com:office:word" xmlns:w="http://schemas.openxmlformats.org/wordprocessingml/2006/main" xmlns:w14="http://schemas.microsoft.com/office/word/2010/wordml" xmlns:w15="http://schemas.microsoft.com/office/word/2012/wordml" xmlns:w16se="http://schemas.microsoft.com/office/word/2015/wordml/symex" xmlns:wpg="http://schemas.microsoft.com/office/word/2010/wordprocessingGroup" xmlns:wpi="http://schemas.microsoft.com/office/word/2010/wordprocessingInk" xmlns:wne="http://schemas.microsoft.com/office/word/2006/wordml" xmlns:wps="http://schemas.microsoft.com/office/word/2010/wordprocessingShape" mc:Ignorable="w14 w15 w16se wp14">
+<w:document xmlns:wpc="http://schemas.microsoft.com/office/word/2010/wordprocessingCanvas" xmlns:cx="http://schemas.microsoft.com/office/drawing/2014/chartex" xmlns:cx1="http://schemas.microsoft.com/office/drawing/2015/9/8/chartex" xmlns:cx2="http://schemas.microsoft.com/office/drawing/2015/10/21/chartex" xmlns:cx3="http://schemas.microsoft.com/office/drawing/2016/5/9/chartex" xmlns:cx4="http://schemas.microsoft.com/office/drawing/2016/5/10/chartex" xmlns:cx5="http://schemas.microsoft.com/office/drawing/2016/5/11/chartex" xmlns:cx6="http://schemas.microsoft.com/office/drawing/2016/5/12/chartex" xmlns:cx7="http://schemas.microsoft.com/office/drawing/2016/5/13/chartex" xmlns:cx8="http://schemas.microsoft.com/office/drawing/2016/5/14/chartex" xmlns:mc="http://schemas.openxmlformats.org/markup-compatibility/2006" xmlns:aink="http://schemas.microsoft.com/office/drawing/2016/ink" xmlns:am3d="http://schemas.microsoft.com/office/drawing/2017/model3d" xmlns:o="urn:schemas-microsoft-com:office:office" xmlns:r="http://schemas.openxmlformats.org/officeDocument/2006/relationships" xmlns:m="http://schemas.openxmlformats.org/officeDocument/2006/math" xmlns:v="urn:schemas-microsoft-com:vml" xmlns:wp14="http://schemas.microsoft.com/office/word/2010/wordprocessingDrawing" xmlns:wp="http://schemas.openxmlformats.org/drawingml/2006/wordprocessingDrawing" xmlns:w10="urn:schemas-microsoft-com:office:word" xmlns:w="http://schemas.openxmlformats.org/wordprocessingml/2006/main" xmlns:w14="http://schemas.microsoft.com/office/word/2010/wordml" xmlns:w15="http://schemas.microsoft.com/office/word/2012/wordml" xmlns:w16cid="http://schemas.microsoft.com/office/word/2016/wordml/cid" xmlns:w16se="http://schemas.microsoft.com/office/word/2015/wordml/symex" xmlns:wpg="http://schemas.microsoft.com/office/word/2010/wordprocessingGroup" xmlns:wpi="http://schemas.microsoft.com/office/word/2010/wordprocessingInk" xmlns:wne="http://schemas.microsoft.com/office/word/2006/wordml" xmlns:wps="http://schemas.microsoft.com/office/word/2010/wordprocessingShape" mc:Ignorable="w14 w15 w16se w16cid wp14">
   <w:body>
     <w:tbl>
       <w:tblPr>
@@ -67,23 +67,7 @@
                 <w:rFonts w:cstheme="minorHAnsi"/>
                 <w:bCs/>
               </w:rPr>
-              <w:t xml:space="preserve"> Mean (SD) age, length of Parkinson, medication usage and score on the </w:t>
-            </w:r>
-            <w:proofErr w:type="spellStart"/>
-            <w:r>
-              <w:rPr>
-                <w:rFonts w:cstheme="minorHAnsi"/>
-                <w:bCs/>
-              </w:rPr>
-              <w:t>Hoehn</w:t>
-            </w:r>
-            <w:proofErr w:type="spellEnd"/>
-            <w:r>
-              <w:rPr>
-                <w:rFonts w:cstheme="minorHAnsi"/>
-                <w:bCs/>
-              </w:rPr>
-              <w:t xml:space="preserve"> </w:t>
+              <w:t xml:space="preserve"> Mean (SD) age, length of Parkinson, medication usage and score on the Hoehn </w:t>
             </w:r>
             <w:proofErr w:type="spellStart"/>
             <w:r>
@@ -158,15 +142,7 @@
               </w:numPr>
             </w:pPr>
             <w:r>
-              <w:t xml:space="preserve">Medication calculated as Levodopa equivalent </w:t>
-            </w:r>
-            <w:proofErr w:type="spellStart"/>
-            <w:r>
-              <w:t>Hoehn</w:t>
-            </w:r>
-            <w:proofErr w:type="spellEnd"/>
-            <w:r>
-              <w:t xml:space="preserve"> </w:t>
+              <w:t xml:space="preserve">Medication calculated as Levodopa equivalent Hoehn </w:t>
             </w:r>
             <w:proofErr w:type="spellStart"/>
             <w:r>
@@ -392,8 +368,10 @@
                 <w:numId w:val="2"/>
               </w:numPr>
             </w:pPr>
-            <w:r>
-              <w:t xml:space="preserve"> RAVEN</w:t>
+            <w:bookmarkStart w:id="0" w:name="_GoBack"/>
+            <w:bookmarkEnd w:id="0"/>
+            <w:r>
+              <w:t>RAVEN</w:t>
             </w:r>
           </w:p>
         </w:tc>
@@ -536,8 +514,6 @@
                 <w:color w:val="000000"/>
               </w:rPr>
             </w:pPr>
-            <w:bookmarkStart w:id="0" w:name="_GoBack"/>
-            <w:bookmarkEnd w:id="0"/>
             <w:proofErr w:type="spellStart"/>
             <w:r>
               <w:rPr>
@@ -1915,21 +1891,12 @@
             </w:r>
           </w:p>
           <w:p>
-            <w:proofErr w:type="gramStart"/>
             <w:r>
               <w:rPr>
                 <w:rFonts w:ascii="Calibri" w:hAnsi="Calibri" w:cs="Calibri"/>
                 <w:bCs/>
               </w:rPr>
-              <w:t>person</w:t>
-            </w:r>
-            <w:proofErr w:type="gramEnd"/>
-            <w:r>
-              <w:rPr>
-                <w:rFonts w:ascii="Calibri" w:hAnsi="Calibri" w:cs="Calibri"/>
-                <w:bCs/>
-              </w:rPr>
-              <w:t>.</w:t>
+              <w:t>person.</w:t>
             </w:r>
           </w:p>
         </w:tc>
@@ -2249,21 +2216,7 @@
               <w:rPr>
                 <w:rFonts w:ascii="Calibri" w:hAnsi="Calibri" w:cs="Calibri"/>
               </w:rPr>
-              <w:t xml:space="preserve">Results of the regression analysis with duration of PD, Medication and </w:t>
-            </w:r>
-            <w:proofErr w:type="spellStart"/>
-            <w:r>
-              <w:rPr>
-                <w:rFonts w:ascii="Calibri" w:hAnsi="Calibri" w:cs="Calibri"/>
-              </w:rPr>
-              <w:t>Hoehn</w:t>
-            </w:r>
-            <w:proofErr w:type="spellEnd"/>
-            <w:r>
-              <w:rPr>
-                <w:rFonts w:ascii="Calibri" w:hAnsi="Calibri" w:cs="Calibri"/>
-              </w:rPr>
-              <w:t xml:space="preserve"> &amp; </w:t>
+              <w:t xml:space="preserve">Results of the regression analysis with duration of PD, Medication and Hoehn &amp; </w:t>
             </w:r>
             <w:proofErr w:type="spellStart"/>
             <w:r>
@@ -2281,19 +2234,11 @@
             </w:r>
           </w:p>
           <w:p>
-            <w:proofErr w:type="gramStart"/>
-            <w:r>
-              <w:rPr>
-                <w:rFonts w:ascii="Calibri" w:hAnsi="Calibri" w:cs="Calibri"/>
-              </w:rPr>
-              <w:t>dependent</w:t>
-            </w:r>
-            <w:proofErr w:type="gramEnd"/>
-            <w:r>
-              <w:rPr>
-                <w:rFonts w:ascii="Calibri" w:hAnsi="Calibri" w:cs="Calibri"/>
-              </w:rPr>
-              <w:t xml:space="preserve"> variables.</w:t>
+            <w:r>
+              <w:rPr>
+                <w:rFonts w:ascii="Calibri" w:hAnsi="Calibri" w:cs="Calibri"/>
+              </w:rPr>
+              <w:t>dependent variables.</w:t>
             </w:r>
           </w:p>
         </w:tc>
@@ -2317,21 +2262,7 @@
               <w:rPr>
                 <w:rFonts w:ascii="Calibri" w:hAnsi="Calibri" w:cs="Calibri"/>
               </w:rPr>
-              <w:t xml:space="preserve">duration of PD, Medication and </w:t>
-            </w:r>
-            <w:proofErr w:type="spellStart"/>
-            <w:r>
-              <w:rPr>
-                <w:rFonts w:ascii="Calibri" w:hAnsi="Calibri" w:cs="Calibri"/>
-              </w:rPr>
-              <w:t>Hoehn</w:t>
-            </w:r>
-            <w:proofErr w:type="spellEnd"/>
-            <w:r>
-              <w:rPr>
-                <w:rFonts w:ascii="Calibri" w:hAnsi="Calibri" w:cs="Calibri"/>
-              </w:rPr>
-              <w:t xml:space="preserve"> &amp; </w:t>
+              <w:t xml:space="preserve">duration of PD, Medication and Hoehn &amp; </w:t>
             </w:r>
             <w:proofErr w:type="spellStart"/>
             <w:r>
@@ -2440,7 +2371,7 @@
 </file>
 
 <file path=word/numbering.xml><?xml version="1.0" encoding="utf-8"?>
-<w:numbering xmlns:wpc="http://schemas.microsoft.com/office/word/2010/wordprocessingCanvas" xmlns:cx="http://schemas.microsoft.com/office/drawing/2014/chartex" xmlns:cx1="http://schemas.microsoft.com/office/drawing/2015/9/8/chartex" xmlns:mc="http://schemas.openxmlformats.org/markup-compatibility/2006" xmlns:o="urn:schemas-microsoft-com:office:office" xmlns:r="http://schemas.openxmlformats.org/officeDocument/2006/relationships" xmlns:m="http://schemas.openxmlformats.org/officeDocument/2006/math" xmlns:v="urn:schemas-microsoft-com:vml" xmlns:wp14="http://schemas.microsoft.com/office/word/2010/wordprocessingDrawing" xmlns:wp="http://schemas.openxmlformats.org/drawingml/2006/wordprocessingDrawing" xmlns:w10="urn:schemas-microsoft-com:office:word" xmlns:w="http://schemas.openxmlformats.org/wordprocessingml/2006/main" xmlns:w14="http://schemas.microsoft.com/office/word/2010/wordml" xmlns:w15="http://schemas.microsoft.com/office/word/2012/wordml" xmlns:w16se="http://schemas.microsoft.com/office/word/2015/wordml/symex" xmlns:wpg="http://schemas.microsoft.com/office/word/2010/wordprocessingGroup" xmlns:wpi="http://schemas.microsoft.com/office/word/2010/wordprocessingInk" xmlns:wne="http://schemas.microsoft.com/office/word/2006/wordml" xmlns:wps="http://schemas.microsoft.com/office/word/2010/wordprocessingShape" mc:Ignorable="w14 w15 w16se wp14">
+<w:numbering xmlns:wpc="http://schemas.microsoft.com/office/word/2010/wordprocessingCanvas" xmlns:cx="http://schemas.microsoft.com/office/drawing/2014/chartex" xmlns:cx1="http://schemas.microsoft.com/office/drawing/2015/9/8/chartex" xmlns:cx2="http://schemas.microsoft.com/office/drawing/2015/10/21/chartex" xmlns:cx3="http://schemas.microsoft.com/office/drawing/2016/5/9/chartex" xmlns:cx4="http://schemas.microsoft.com/office/drawing/2016/5/10/chartex" xmlns:cx5="http://schemas.microsoft.com/office/drawing/2016/5/11/chartex" xmlns:cx6="http://schemas.microsoft.com/office/drawing/2016/5/12/chartex" xmlns:cx7="http://schemas.microsoft.com/office/drawing/2016/5/13/chartex" xmlns:cx8="http://schemas.microsoft.com/office/drawing/2016/5/14/chartex" xmlns:mc="http://schemas.openxmlformats.org/markup-compatibility/2006" xmlns:aink="http://schemas.microsoft.com/office/drawing/2016/ink" xmlns:am3d="http://schemas.microsoft.com/office/drawing/2017/model3d" xmlns:o="urn:schemas-microsoft-com:office:office" xmlns:r="http://schemas.openxmlformats.org/officeDocument/2006/relationships" xmlns:m="http://schemas.openxmlformats.org/officeDocument/2006/math" xmlns:v="urn:schemas-microsoft-com:vml" xmlns:wp14="http://schemas.microsoft.com/office/word/2010/wordprocessingDrawing" xmlns:wp="http://schemas.openxmlformats.org/drawingml/2006/wordprocessingDrawing" xmlns:w10="urn:schemas-microsoft-com:office:word" xmlns:w="http://schemas.openxmlformats.org/wordprocessingml/2006/main" xmlns:w14="http://schemas.microsoft.com/office/word/2010/wordml" xmlns:w15="http://schemas.microsoft.com/office/word/2012/wordml" xmlns:w16cid="http://schemas.microsoft.com/office/word/2016/wordml/cid" xmlns:w16se="http://schemas.microsoft.com/office/word/2015/wordml/symex" xmlns:wpg="http://schemas.microsoft.com/office/word/2010/wordprocessingGroup" xmlns:wpi="http://schemas.microsoft.com/office/word/2010/wordprocessingInk" xmlns:wne="http://schemas.microsoft.com/office/word/2006/wordml" xmlns:wps="http://schemas.microsoft.com/office/word/2010/wordprocessingShape" mc:Ignorable="w14 w15 w16se w16cid wp14">
   <w:abstractNum w:abstractNumId="0" w15:restartNumberingAfterBreak="0">
     <w:nsid w:val="10721EFE"/>
     <w:multiLevelType w:val="hybridMultilevel"/>
@@ -3025,7 +2956,7 @@
 </file>
 
 <file path=word/styles.xml><?xml version="1.0" encoding="utf-8"?>
-<w:styles xmlns:mc="http://schemas.openxmlformats.org/markup-compatibility/2006" xmlns:r="http://schemas.openxmlformats.org/officeDocument/2006/relationships" xmlns:w="http://schemas.openxmlformats.org/wordprocessingml/2006/main" xmlns:w14="http://schemas.microsoft.com/office/word/2010/wordml" xmlns:w15="http://schemas.microsoft.com/office/word/2012/wordml" xmlns:w16se="http://schemas.microsoft.com/office/word/2015/wordml/symex" mc:Ignorable="w14 w15 w16se">
+<w:styles xmlns:mc="http://schemas.openxmlformats.org/markup-compatibility/2006" xmlns:r="http://schemas.openxmlformats.org/officeDocument/2006/relationships" xmlns:w="http://schemas.openxmlformats.org/wordprocessingml/2006/main" xmlns:w14="http://schemas.microsoft.com/office/word/2010/wordml" xmlns:w15="http://schemas.microsoft.com/office/word/2012/wordml" xmlns:w16cid="http://schemas.microsoft.com/office/word/2016/wordml/cid" xmlns:w16se="http://schemas.microsoft.com/office/word/2015/wordml/symex" mc:Ignorable="w14 w15 w16se w16cid">
   <w:docDefaults>
     <w:rPrDefault>
       <w:rPr>
@@ -3041,7 +2972,7 @@
       </w:pPr>
     </w:pPrDefault>
   </w:docDefaults>
-  <w:latentStyles w:defLockedState="0" w:defUIPriority="99" w:defSemiHidden="0" w:defUnhideWhenUsed="0" w:defQFormat="0" w:count="371">
+  <w:latentStyles w:defLockedState="0" w:defUIPriority="99" w:defSemiHidden="0" w:defUnhideWhenUsed="0" w:defQFormat="0" w:count="376">
     <w:lsdException w:name="Normal" w:uiPriority="0" w:qFormat="1"/>
     <w:lsdException w:name="heading 1" w:uiPriority="9" w:qFormat="1"/>
     <w:lsdException w:name="heading 2" w:semiHidden="1" w:uiPriority="9" w:unhideWhenUsed="1" w:qFormat="1"/>
@@ -3147,7 +3078,6 @@
     <w:lsdException w:name="HTML Sample" w:semiHidden="1" w:unhideWhenUsed="1"/>
     <w:lsdException w:name="HTML Typewriter" w:semiHidden="1" w:unhideWhenUsed="1"/>
     <w:lsdException w:name="HTML Variable" w:semiHidden="1" w:unhideWhenUsed="1"/>
-    <w:lsdException w:name="Normal Table" w:semiHidden="1" w:unhideWhenUsed="1"/>
     <w:lsdException w:name="annotation subject" w:semiHidden="1" w:unhideWhenUsed="1"/>
     <w:lsdException w:name="No List" w:semiHidden="1" w:unhideWhenUsed="1"/>
     <w:lsdException w:name="Outline List 1" w:semiHidden="1" w:unhideWhenUsed="1"/>
@@ -3190,11 +3120,8 @@
     <w:lsdException w:name="Table Contemporary" w:semiHidden="1" w:unhideWhenUsed="1"/>
     <w:lsdException w:name="Table Elegant" w:semiHidden="1" w:unhideWhenUsed="1"/>
     <w:lsdException w:name="Table Professional" w:semiHidden="1" w:unhideWhenUsed="1"/>
-    <w:lsdException w:name="Table Subtle 1" w:semiHidden="1" w:unhideWhenUsed="1"/>
     <w:lsdException w:name="Table Subtle 2" w:semiHidden="1" w:unhideWhenUsed="1"/>
     <w:lsdException w:name="Table Web 1" w:semiHidden="1" w:unhideWhenUsed="1"/>
-    <w:lsdException w:name="Table Web 2" w:semiHidden="1" w:unhideWhenUsed="1"/>
-    <w:lsdException w:name="Table Web 3" w:semiHidden="1" w:unhideWhenUsed="1"/>
     <w:lsdException w:name="Balloon Text" w:semiHidden="1" w:unhideWhenUsed="1"/>
     <w:lsdException w:name="Table Grid" w:uiPriority="39"/>
     <w:lsdException w:name="Table Theme" w:semiHidden="1" w:unhideWhenUsed="1"/>
@@ -3413,6 +3340,11 @@
     <w:lsdException w:name="List Table 5 Dark Accent 6" w:uiPriority="50"/>
     <w:lsdException w:name="List Table 6 Colorful Accent 6" w:uiPriority="51"/>
     <w:lsdException w:name="List Table 7 Colorful Accent 6" w:uiPriority="52"/>
+    <w:lsdException w:name="Mention" w:semiHidden="1" w:unhideWhenUsed="1"/>
+    <w:lsdException w:name="Smart Hyperlink" w:semiHidden="1" w:unhideWhenUsed="1"/>
+    <w:lsdException w:name="Hashtag" w:semiHidden="1" w:unhideWhenUsed="1"/>
+    <w:lsdException w:name="Unresolved Mention" w:semiHidden="1" w:unhideWhenUsed="1"/>
+    <w:lsdException w:name="Smart Link" w:semiHidden="1" w:unhideWhenUsed="1"/>
   </w:latentStyles>
   <w:style w:type="paragraph" w:default="1" w:styleId="Normal">
     <w:name w:val="Normal"/>

</xml_diff>

<commit_message>
Updated with table 9 codes
</commit_message>
<xml_diff>
--- a/Variables_for_project.docx
+++ b/Variables_for_project.docx
@@ -1,6 +1,6 @@
 
 <file path=word/document.xml><?xml version="1.0" encoding="utf-8"?>
-<w:document xmlns:wpc="http://schemas.microsoft.com/office/word/2010/wordprocessingCanvas" xmlns:cx="http://schemas.microsoft.com/office/drawing/2014/chartex" xmlns:cx1="http://schemas.microsoft.com/office/drawing/2015/9/8/chartex" xmlns:cx2="http://schemas.microsoft.com/office/drawing/2015/10/21/chartex" xmlns:cx3="http://schemas.microsoft.com/office/drawing/2016/5/9/chartex" xmlns:cx4="http://schemas.microsoft.com/office/drawing/2016/5/10/chartex" xmlns:cx5="http://schemas.microsoft.com/office/drawing/2016/5/11/chartex" xmlns:cx6="http://schemas.microsoft.com/office/drawing/2016/5/12/chartex" xmlns:cx7="http://schemas.microsoft.com/office/drawing/2016/5/13/chartex" xmlns:cx8="http://schemas.microsoft.com/office/drawing/2016/5/14/chartex" xmlns:mc="http://schemas.openxmlformats.org/markup-compatibility/2006" xmlns:aink="http://schemas.microsoft.com/office/drawing/2016/ink" xmlns:am3d="http://schemas.microsoft.com/office/drawing/2017/model3d" xmlns:o="urn:schemas-microsoft-com:office:office" xmlns:r="http://schemas.openxmlformats.org/officeDocument/2006/relationships" xmlns:m="http://schemas.openxmlformats.org/officeDocument/2006/math" xmlns:v="urn:schemas-microsoft-com:vml" xmlns:wp14="http://schemas.microsoft.com/office/word/2010/wordprocessingDrawing" xmlns:wp="http://schemas.openxmlformats.org/drawingml/2006/wordprocessingDrawing" xmlns:w10="urn:schemas-microsoft-com:office:word" xmlns:w="http://schemas.openxmlformats.org/wordprocessingml/2006/main" xmlns:w14="http://schemas.microsoft.com/office/word/2010/wordml" xmlns:w15="http://schemas.microsoft.com/office/word/2012/wordml" xmlns:w16cid="http://schemas.microsoft.com/office/word/2016/wordml/cid" xmlns:w16se="http://schemas.microsoft.com/office/word/2015/wordml/symex" xmlns:wpg="http://schemas.microsoft.com/office/word/2010/wordprocessingGroup" xmlns:wpi="http://schemas.microsoft.com/office/word/2010/wordprocessingInk" xmlns:wne="http://schemas.microsoft.com/office/word/2006/wordml" xmlns:wps="http://schemas.microsoft.com/office/word/2010/wordprocessingShape" mc:Ignorable="w14 w15 w16se w16cid wp14">
+<w:document xmlns:wpc="http://schemas.microsoft.com/office/word/2010/wordprocessingCanvas" xmlns:cx="http://schemas.microsoft.com/office/drawing/2014/chartex" xmlns:cx1="http://schemas.microsoft.com/office/drawing/2015/9/8/chartex" xmlns:mc="http://schemas.openxmlformats.org/markup-compatibility/2006" xmlns:o="urn:schemas-microsoft-com:office:office" xmlns:r="http://schemas.openxmlformats.org/officeDocument/2006/relationships" xmlns:m="http://schemas.openxmlformats.org/officeDocument/2006/math" xmlns:v="urn:schemas-microsoft-com:vml" xmlns:wp14="http://schemas.microsoft.com/office/word/2010/wordprocessingDrawing" xmlns:wp="http://schemas.openxmlformats.org/drawingml/2006/wordprocessingDrawing" xmlns:w10="urn:schemas-microsoft-com:office:word" xmlns:w="http://schemas.openxmlformats.org/wordprocessingml/2006/main" xmlns:w14="http://schemas.microsoft.com/office/word/2010/wordml" xmlns:w15="http://schemas.microsoft.com/office/word/2012/wordml" xmlns:w16se="http://schemas.microsoft.com/office/word/2015/wordml/symex" xmlns:wpg="http://schemas.microsoft.com/office/word/2010/wordprocessingGroup" xmlns:wpi="http://schemas.microsoft.com/office/word/2010/wordprocessingInk" xmlns:wne="http://schemas.microsoft.com/office/word/2006/wordml" xmlns:wps="http://schemas.microsoft.com/office/word/2010/wordprocessingShape" mc:Ignorable="w14 w15 w16se wp14">
   <w:body>
     <w:tbl>
       <w:tblPr>
@@ -67,7 +67,23 @@
                 <w:rFonts w:cstheme="minorHAnsi"/>
                 <w:bCs/>
               </w:rPr>
-              <w:t xml:space="preserve"> Mean (SD) age, length of Parkinson, medication usage and score on the Hoehn </w:t>
+              <w:t xml:space="preserve"> Mean (SD) age, length of Parkinson, medication usage and score on the </w:t>
+            </w:r>
+            <w:proofErr w:type="spellStart"/>
+            <w:r>
+              <w:rPr>
+                <w:rFonts w:cstheme="minorHAnsi"/>
+                <w:bCs/>
+              </w:rPr>
+              <w:t>Hoehn</w:t>
+            </w:r>
+            <w:proofErr w:type="spellEnd"/>
+            <w:r>
+              <w:rPr>
+                <w:rFonts w:cstheme="minorHAnsi"/>
+                <w:bCs/>
+              </w:rPr>
+              <w:t xml:space="preserve"> </w:t>
             </w:r>
             <w:proofErr w:type="spellStart"/>
             <w:r>
@@ -142,7 +158,15 @@
               </w:numPr>
             </w:pPr>
             <w:r>
-              <w:t xml:space="preserve">Medication calculated as Levodopa equivalent Hoehn </w:t>
+              <w:t xml:space="preserve">Medication calculated as Levodopa equivalent </w:t>
+            </w:r>
+            <w:proofErr w:type="spellStart"/>
+            <w:r>
+              <w:t>Hoehn</w:t>
+            </w:r>
+            <w:proofErr w:type="spellEnd"/>
+            <w:r>
+              <w:t xml:space="preserve"> </w:t>
             </w:r>
             <w:proofErr w:type="spellStart"/>
             <w:r>
@@ -368,8 +392,6 @@
                 <w:numId w:val="2"/>
               </w:numPr>
             </w:pPr>
-            <w:bookmarkStart w:id="0" w:name="_GoBack"/>
-            <w:bookmarkEnd w:id="0"/>
             <w:r>
               <w:t>RAVEN</w:t>
             </w:r>
@@ -681,10 +703,6 @@
           <w:p>
             <w:pPr>
               <w:pStyle w:val="ListParagraph"/>
-              <w:numPr>
-                <w:ilvl w:val="0"/>
-                <w:numId w:val="2"/>
-              </w:numPr>
             </w:pPr>
           </w:p>
         </w:tc>
@@ -861,34 +879,6 @@
           <w:p>
             <w:pPr>
               <w:pStyle w:val="HTMLPreformatted"/>
-              <w:numPr>
-                <w:ilvl w:val="0"/>
-                <w:numId w:val="2"/>
-              </w:numPr>
-              <w:shd w:val="clear" w:color="auto" w:fill="FFFFFF"/>
-              <w:spacing w:line="225" w:lineRule="atLeast"/>
-              <w:rPr>
-                <w:rFonts w:ascii="Calibri" w:hAnsi="Calibri" w:cs="Calibri"/>
-                <w:color w:val="000000"/>
-                <w:sz w:val="22"/>
-                <w:szCs w:val="22"/>
-              </w:rPr>
-            </w:pPr>
-            <w:proofErr w:type="spellStart"/>
-            <w:r>
-              <w:rPr>
-                <w:rFonts w:ascii="Calibri" w:hAnsi="Calibri" w:cs="Calibri"/>
-                <w:color w:val="000000"/>
-                <w:sz w:val="22"/>
-                <w:szCs w:val="22"/>
-              </w:rPr>
-              <w:t>DisfluenciesNorm</w:t>
-            </w:r>
-            <w:proofErr w:type="spellEnd"/>
-          </w:p>
-          <w:p>
-            <w:pPr>
-              <w:pStyle w:val="HTMLPreformatted"/>
               <w:shd w:val="clear" w:color="auto" w:fill="FFFFFF"/>
               <w:spacing w:line="225" w:lineRule="atLeast"/>
               <w:rPr>
@@ -991,43 +981,6 @@
               <w:t>Nois_Repetition</w:t>
             </w:r>
             <w:proofErr w:type="spellEnd"/>
-          </w:p>
-          <w:p>
-            <w:pPr>
-              <w:pStyle w:val="HTMLPreformatted"/>
-              <w:numPr>
-                <w:ilvl w:val="0"/>
-                <w:numId w:val="2"/>
-              </w:numPr>
-              <w:shd w:val="clear" w:color="auto" w:fill="FFFFFF"/>
-              <w:spacing w:line="225" w:lineRule="atLeast"/>
-              <w:rPr>
-                <w:rFonts w:ascii="Calibri" w:hAnsi="Calibri" w:cs="Calibri"/>
-                <w:color w:val="000000"/>
-                <w:sz w:val="22"/>
-                <w:szCs w:val="22"/>
-              </w:rPr>
-            </w:pPr>
-            <w:proofErr w:type="spellStart"/>
-            <w:r>
-              <w:rPr>
-                <w:rFonts w:ascii="Calibri" w:hAnsi="Calibri" w:cs="Calibri"/>
-                <w:color w:val="000000"/>
-                <w:sz w:val="22"/>
-                <w:szCs w:val="22"/>
-              </w:rPr>
-              <w:t>DisfluenciesNoise</w:t>
-            </w:r>
-            <w:proofErr w:type="spellEnd"/>
-            <w:r>
-              <w:rPr>
-                <w:rFonts w:ascii="Calibri" w:hAnsi="Calibri" w:cs="Calibri"/>
-                <w:color w:val="000000"/>
-                <w:sz w:val="22"/>
-                <w:szCs w:val="22"/>
-              </w:rPr>
-              <w:t xml:space="preserve"> </w:t>
-            </w:r>
           </w:p>
           <w:p>
             <w:pPr>
@@ -1113,6 +1066,7 @@
                 <w:szCs w:val="22"/>
               </w:rPr>
             </w:pPr>
+            <w:bookmarkStart w:id="0" w:name="_GoBack"/>
             <w:proofErr w:type="spellStart"/>
             <w:r>
               <w:rPr>
@@ -1123,6 +1077,7 @@
               </w:rPr>
               <w:t>Nrm_Sem_Rep</w:t>
             </w:r>
+            <w:bookmarkEnd w:id="0"/>
             <w:proofErr w:type="spellEnd"/>
             <w:r>
               <w:rPr>
@@ -1515,6 +1470,7 @@
                 <w:sz w:val="22"/>
                 <w:szCs w:val="22"/>
               </w:rPr>
+              <w:lastRenderedPageBreak/>
               <w:t>Nois_Sem_Rep</w:t>
             </w:r>
             <w:proofErr w:type="spellEnd"/>
@@ -2216,7 +2172,21 @@
               <w:rPr>
                 <w:rFonts w:ascii="Calibri" w:hAnsi="Calibri" w:cs="Calibri"/>
               </w:rPr>
-              <w:t xml:space="preserve">Results of the regression analysis with duration of PD, Medication and Hoehn &amp; </w:t>
+              <w:t xml:space="preserve">Results of the regression analysis with duration of PD, Medication and </w:t>
+            </w:r>
+            <w:proofErr w:type="spellStart"/>
+            <w:r>
+              <w:rPr>
+                <w:rFonts w:ascii="Calibri" w:hAnsi="Calibri" w:cs="Calibri"/>
+              </w:rPr>
+              <w:t>Hoehn</w:t>
+            </w:r>
+            <w:proofErr w:type="spellEnd"/>
+            <w:r>
+              <w:rPr>
+                <w:rFonts w:ascii="Calibri" w:hAnsi="Calibri" w:cs="Calibri"/>
+              </w:rPr>
+              <w:t xml:space="preserve"> &amp; </w:t>
             </w:r>
             <w:proofErr w:type="spellStart"/>
             <w:r>
@@ -2262,7 +2232,21 @@
               <w:rPr>
                 <w:rFonts w:ascii="Calibri" w:hAnsi="Calibri" w:cs="Calibri"/>
               </w:rPr>
-              <w:t xml:space="preserve">duration of PD, Medication and Hoehn &amp; </w:t>
+              <w:t xml:space="preserve">duration of PD, Medication and </w:t>
+            </w:r>
+            <w:proofErr w:type="spellStart"/>
+            <w:r>
+              <w:rPr>
+                <w:rFonts w:ascii="Calibri" w:hAnsi="Calibri" w:cs="Calibri"/>
+              </w:rPr>
+              <w:t>Hoehn</w:t>
+            </w:r>
+            <w:proofErr w:type="spellEnd"/>
+            <w:r>
+              <w:rPr>
+                <w:rFonts w:ascii="Calibri" w:hAnsi="Calibri" w:cs="Calibri"/>
+              </w:rPr>
+              <w:t xml:space="preserve"> &amp; </w:t>
             </w:r>
             <w:proofErr w:type="spellStart"/>
             <w:r>
@@ -2371,7 +2355,7 @@
 </file>
 
 <file path=word/numbering.xml><?xml version="1.0" encoding="utf-8"?>
-<w:numbering xmlns:wpc="http://schemas.microsoft.com/office/word/2010/wordprocessingCanvas" xmlns:cx="http://schemas.microsoft.com/office/drawing/2014/chartex" xmlns:cx1="http://schemas.microsoft.com/office/drawing/2015/9/8/chartex" xmlns:cx2="http://schemas.microsoft.com/office/drawing/2015/10/21/chartex" xmlns:cx3="http://schemas.microsoft.com/office/drawing/2016/5/9/chartex" xmlns:cx4="http://schemas.microsoft.com/office/drawing/2016/5/10/chartex" xmlns:cx5="http://schemas.microsoft.com/office/drawing/2016/5/11/chartex" xmlns:cx6="http://schemas.microsoft.com/office/drawing/2016/5/12/chartex" xmlns:cx7="http://schemas.microsoft.com/office/drawing/2016/5/13/chartex" xmlns:cx8="http://schemas.microsoft.com/office/drawing/2016/5/14/chartex" xmlns:mc="http://schemas.openxmlformats.org/markup-compatibility/2006" xmlns:aink="http://schemas.microsoft.com/office/drawing/2016/ink" xmlns:am3d="http://schemas.microsoft.com/office/drawing/2017/model3d" xmlns:o="urn:schemas-microsoft-com:office:office" xmlns:r="http://schemas.openxmlformats.org/officeDocument/2006/relationships" xmlns:m="http://schemas.openxmlformats.org/officeDocument/2006/math" xmlns:v="urn:schemas-microsoft-com:vml" xmlns:wp14="http://schemas.microsoft.com/office/word/2010/wordprocessingDrawing" xmlns:wp="http://schemas.openxmlformats.org/drawingml/2006/wordprocessingDrawing" xmlns:w10="urn:schemas-microsoft-com:office:word" xmlns:w="http://schemas.openxmlformats.org/wordprocessingml/2006/main" xmlns:w14="http://schemas.microsoft.com/office/word/2010/wordml" xmlns:w15="http://schemas.microsoft.com/office/word/2012/wordml" xmlns:w16cid="http://schemas.microsoft.com/office/word/2016/wordml/cid" xmlns:w16se="http://schemas.microsoft.com/office/word/2015/wordml/symex" xmlns:wpg="http://schemas.microsoft.com/office/word/2010/wordprocessingGroup" xmlns:wpi="http://schemas.microsoft.com/office/word/2010/wordprocessingInk" xmlns:wne="http://schemas.microsoft.com/office/word/2006/wordml" xmlns:wps="http://schemas.microsoft.com/office/word/2010/wordprocessingShape" mc:Ignorable="w14 w15 w16se w16cid wp14">
+<w:numbering xmlns:wpc="http://schemas.microsoft.com/office/word/2010/wordprocessingCanvas" xmlns:cx="http://schemas.microsoft.com/office/drawing/2014/chartex" xmlns:cx1="http://schemas.microsoft.com/office/drawing/2015/9/8/chartex" xmlns:mc="http://schemas.openxmlformats.org/markup-compatibility/2006" xmlns:o="urn:schemas-microsoft-com:office:office" xmlns:r="http://schemas.openxmlformats.org/officeDocument/2006/relationships" xmlns:m="http://schemas.openxmlformats.org/officeDocument/2006/math" xmlns:v="urn:schemas-microsoft-com:vml" xmlns:wp14="http://schemas.microsoft.com/office/word/2010/wordprocessingDrawing" xmlns:wp="http://schemas.openxmlformats.org/drawingml/2006/wordprocessingDrawing" xmlns:w10="urn:schemas-microsoft-com:office:word" xmlns:w="http://schemas.openxmlformats.org/wordprocessingml/2006/main" xmlns:w14="http://schemas.microsoft.com/office/word/2010/wordml" xmlns:w15="http://schemas.microsoft.com/office/word/2012/wordml" xmlns:w16se="http://schemas.microsoft.com/office/word/2015/wordml/symex" xmlns:wpg="http://schemas.microsoft.com/office/word/2010/wordprocessingGroup" xmlns:wpi="http://schemas.microsoft.com/office/word/2010/wordprocessingInk" xmlns:wne="http://schemas.microsoft.com/office/word/2006/wordml" xmlns:wps="http://schemas.microsoft.com/office/word/2010/wordprocessingShape" mc:Ignorable="w14 w15 w16se wp14">
   <w:abstractNum w:abstractNumId="0" w15:restartNumberingAfterBreak="0">
     <w:nsid w:val="10721EFE"/>
     <w:multiLevelType w:val="hybridMultilevel"/>
@@ -2956,7 +2940,7 @@
 </file>
 
 <file path=word/styles.xml><?xml version="1.0" encoding="utf-8"?>
-<w:styles xmlns:mc="http://schemas.openxmlformats.org/markup-compatibility/2006" xmlns:r="http://schemas.openxmlformats.org/officeDocument/2006/relationships" xmlns:w="http://schemas.openxmlformats.org/wordprocessingml/2006/main" xmlns:w14="http://schemas.microsoft.com/office/word/2010/wordml" xmlns:w15="http://schemas.microsoft.com/office/word/2012/wordml" xmlns:w16cid="http://schemas.microsoft.com/office/word/2016/wordml/cid" xmlns:w16se="http://schemas.microsoft.com/office/word/2015/wordml/symex" mc:Ignorable="w14 w15 w16se w16cid">
+<w:styles xmlns:mc="http://schemas.openxmlformats.org/markup-compatibility/2006" xmlns:r="http://schemas.openxmlformats.org/officeDocument/2006/relationships" xmlns:w="http://schemas.openxmlformats.org/wordprocessingml/2006/main" xmlns:w14="http://schemas.microsoft.com/office/word/2010/wordml" xmlns:w15="http://schemas.microsoft.com/office/word/2012/wordml" xmlns:w16se="http://schemas.microsoft.com/office/word/2015/wordml/symex" mc:Ignorable="w14 w15 w16se">
   <w:docDefaults>
     <w:rPrDefault>
       <w:rPr>
@@ -2972,7 +2956,7 @@
       </w:pPr>
     </w:pPrDefault>
   </w:docDefaults>
-  <w:latentStyles w:defLockedState="0" w:defUIPriority="99" w:defSemiHidden="0" w:defUnhideWhenUsed="0" w:defQFormat="0" w:count="376">
+  <w:latentStyles w:defLockedState="0" w:defUIPriority="99" w:defSemiHidden="0" w:defUnhideWhenUsed="0" w:defQFormat="0" w:count="371">
     <w:lsdException w:name="Normal" w:uiPriority="0" w:qFormat="1"/>
     <w:lsdException w:name="heading 1" w:uiPriority="9" w:qFormat="1"/>
     <w:lsdException w:name="heading 2" w:semiHidden="1" w:uiPriority="9" w:unhideWhenUsed="1" w:qFormat="1"/>
@@ -3078,6 +3062,7 @@
     <w:lsdException w:name="HTML Sample" w:semiHidden="1" w:unhideWhenUsed="1"/>
     <w:lsdException w:name="HTML Typewriter" w:semiHidden="1" w:unhideWhenUsed="1"/>
     <w:lsdException w:name="HTML Variable" w:semiHidden="1" w:unhideWhenUsed="1"/>
+    <w:lsdException w:name="Normal Table" w:semiHidden="1" w:unhideWhenUsed="1"/>
     <w:lsdException w:name="annotation subject" w:semiHidden="1" w:unhideWhenUsed="1"/>
     <w:lsdException w:name="No List" w:semiHidden="1" w:unhideWhenUsed="1"/>
     <w:lsdException w:name="Outline List 1" w:semiHidden="1" w:unhideWhenUsed="1"/>
@@ -3120,8 +3105,11 @@
     <w:lsdException w:name="Table Contemporary" w:semiHidden="1" w:unhideWhenUsed="1"/>
     <w:lsdException w:name="Table Elegant" w:semiHidden="1" w:unhideWhenUsed="1"/>
     <w:lsdException w:name="Table Professional" w:semiHidden="1" w:unhideWhenUsed="1"/>
+    <w:lsdException w:name="Table Subtle 1" w:semiHidden="1" w:unhideWhenUsed="1"/>
     <w:lsdException w:name="Table Subtle 2" w:semiHidden="1" w:unhideWhenUsed="1"/>
     <w:lsdException w:name="Table Web 1" w:semiHidden="1" w:unhideWhenUsed="1"/>
+    <w:lsdException w:name="Table Web 2" w:semiHidden="1" w:unhideWhenUsed="1"/>
+    <w:lsdException w:name="Table Web 3" w:semiHidden="1" w:unhideWhenUsed="1"/>
     <w:lsdException w:name="Balloon Text" w:semiHidden="1" w:unhideWhenUsed="1"/>
     <w:lsdException w:name="Table Grid" w:uiPriority="39"/>
     <w:lsdException w:name="Table Theme" w:semiHidden="1" w:unhideWhenUsed="1"/>
@@ -3340,11 +3328,6 @@
     <w:lsdException w:name="List Table 5 Dark Accent 6" w:uiPriority="50"/>
     <w:lsdException w:name="List Table 6 Colorful Accent 6" w:uiPriority="51"/>
     <w:lsdException w:name="List Table 7 Colorful Accent 6" w:uiPriority="52"/>
-    <w:lsdException w:name="Mention" w:semiHidden="1" w:unhideWhenUsed="1"/>
-    <w:lsdException w:name="Smart Hyperlink" w:semiHidden="1" w:unhideWhenUsed="1"/>
-    <w:lsdException w:name="Hashtag" w:semiHidden="1" w:unhideWhenUsed="1"/>
-    <w:lsdException w:name="Unresolved Mention" w:semiHidden="1" w:unhideWhenUsed="1"/>
-    <w:lsdException w:name="Smart Link" w:semiHidden="1" w:unhideWhenUsed="1"/>
   </w:latentStyles>
   <w:style w:type="paragraph" w:default="1" w:styleId="Normal">
     <w:name w:val="Normal"/>

</xml_diff>